<commit_message>
From 1.0 to 1.1 version
</commit_message>
<xml_diff>
--- a/output/docx/RF011 - Gerenciar Competencias (Portfolio).docx
+++ b/output/docx/RF011 - Gerenciar Competencias (Portfolio).docx
@@ -1048,7 +1048,7 @@
           <w:szCs w:val="24"/>
           <w:u w:val="none"/>
         </w:rPr>
-        <w:t>2. System exibe a listagem dos Competencias (Portfolio) cadastrados com opcoes de 'Novo', 'Editar', 'Excluir' e 'Ajuda' </w:t>
+        <w:t>2. System exibe a listagem das Competencias (Portfolio) cadastradas com opcoes de 'Novo', 'Editar', 'Excluir' e 'Ajuda' </w:t>
       </w:r>
     </w:p>
     <w:p>
@@ -1633,7 +1633,7 @@
       <w:bookmarkEnd w:id="2"/>
       <w:r>
         <w:rPr/>
-        <w:t>2. System destaca o Competencias (Portfolio) selecionado na listagem </w:t>
+        <w:t>2. System destaca a Competencia (Portfolio) selecionada na listagem </w:t>
       </w:r>
     </w:p>
     <w:p>
@@ -1648,27 +1648,27 @@
       <w:bookmarkEnd w:id="2"/>
       <w:r>
         <w:rPr/>
-        <w:t>3. Lider de Pessoas clica na opcao 'Editar' para modificar o Competencias (Portfolio) selecionado bs 4</w:t>
-      </w:r>
-    </w:p>
-    <w:p>
-      <w:pPr>
-        <w:pStyle w:val="Normal"/>
-        <w:rPr/>
-      </w:pPr>
-      <w:r>
-        <w:rPr/>
-        <w:t/>
-      </w:r>
-    </w:p>
-    <w:p>
-      <w:pPr>
-        <w:pStyle w:val="Normal"/>
-        <w:rPr/>
-      </w:pPr>
-      <w:r>
-        <w:rPr/>
-        <w:t>AF[2] – Confirmar Exclusao do Competencias (Portfolio)</w:t>
+        <w:t>3. Lider de Pessoas clica na opcao 'Editar' para modificar a Competencia (Portfolio) selecionada bs 4</w:t>
+      </w:r>
+    </w:p>
+    <w:p>
+      <w:pPr>
+        <w:pStyle w:val="Normal"/>
+        <w:rPr/>
+      </w:pPr>
+      <w:r>
+        <w:rPr/>
+        <w:t/>
+      </w:r>
+    </w:p>
+    <w:p>
+      <w:pPr>
+        <w:pStyle w:val="Normal"/>
+        <w:rPr/>
+      </w:pPr>
+      <w:r>
+        <w:rPr/>
+        <w:t>AF[2] – Confirmar Exclusao da Competencia (Portfolio)</w:t>
       </w:r>
     </w:p>
     <w:p>
@@ -1699,7 +1699,7 @@
       <w:bookmarkEnd w:id="2"/>
       <w:r>
         <w:rPr/>
-        <w:t>2. System destaca o Competencias (Portfolio) selecionado na listagem </w:t>
+        <w:t>2. System destaca a Competencia (Portfolio) selecionada na listagem </w:t>
       </w:r>
     </w:p>
     <w:p>
@@ -1714,7 +1714,7 @@
       <w:bookmarkEnd w:id="2"/>
       <w:r>
         <w:rPr/>
-        <w:t>3. Lider de Pessoas clica na opcao 'Excluir' para excluir o Competencias (Portfolio) selecionado </w:t>
+        <w:t>3. Lider de Pessoas clica na opcao 'Excluir' para excluir a Competencia (Portfolio) selecionada </w:t>
       </w:r>
     </w:p>
     <w:p>
@@ -1759,27 +1759,27 @@
       <w:bookmarkEnd w:id="2"/>
       <w:r>
         <w:rPr/>
-        <w:t>6. System exibe a listagem dos Competencias (Portfolio) sem o Competencias (Portfolio) excluido ef[3]</w:t>
-      </w:r>
-    </w:p>
-    <w:p>
-      <w:pPr>
-        <w:pStyle w:val="Normal"/>
-        <w:rPr/>
-      </w:pPr>
-      <w:r>
-        <w:rPr/>
-        <w:t/>
-      </w:r>
-    </w:p>
-    <w:p>
-      <w:pPr>
-        <w:pStyle w:val="Normal"/>
-        <w:rPr/>
-      </w:pPr>
-      <w:r>
-        <w:rPr/>
-        <w:t>AF[3] – Negar Exclusao do Competencias (Portfolio)</w:t>
+        <w:t>6. System exibe a listagem das Competencias (Portfolio) sem a Competencia (Portfolio) excluida ef[3]</w:t>
+      </w:r>
+    </w:p>
+    <w:p>
+      <w:pPr>
+        <w:pStyle w:val="Normal"/>
+        <w:rPr/>
+      </w:pPr>
+      <w:r>
+        <w:rPr/>
+        <w:t/>
+      </w:r>
+    </w:p>
+    <w:p>
+      <w:pPr>
+        <w:pStyle w:val="Normal"/>
+        <w:rPr/>
+      </w:pPr>
+      <w:r>
+        <w:rPr/>
+        <w:t>AF[3] – Negar Exclusao da Competencia (Portfolio)</w:t>
       </w:r>
     </w:p>
     <w:p>
@@ -1810,7 +1810,7 @@
       <w:bookmarkEnd w:id="2"/>
       <w:r>
         <w:rPr/>
-        <w:t>2. System destaca o Competencias (Portfolio) selecionado na listagem </w:t>
+        <w:t>2. System destaca a Competencia (Portfolio) selecionada na listagem </w:t>
       </w:r>
     </w:p>
     <w:p>
@@ -1825,7 +1825,7 @@
       <w:bookmarkEnd w:id="2"/>
       <w:r>
         <w:rPr/>
-        <w:t>3. Lider de Pessoas clica na opcao 'Excluir' para excluir o Competencias (Portfolio) selecionado </w:t>
+        <w:t>3. Lider de Pessoas clica na opcao 'Excluir' para excluir a Competencia (Portfolio) selecionada </w:t>
       </w:r>
     </w:p>
     <w:p>
@@ -1870,7 +1870,7 @@
       <w:bookmarkEnd w:id="2"/>
       <w:r>
         <w:rPr/>
-        <w:t>6. System exibe a listagem dos Competencias (Portfolio) com o Competencias (Portfolio) excluido </w:t>
+        <w:t>6. System exibe a listagem das Competencias (Portfolio) com a Competencia (Portfolio) excluida </w:t>
       </w:r>
     </w:p>
     <w:p>
@@ -1921,7 +1921,7 @@
       <w:bookmarkEnd w:id="2"/>
       <w:r>
         <w:rPr/>
-        <w:t>2. System exibe a listagem dos Competencias (Portfolio) cadastrados apenas para visualizacao com a opcao 'Ajuda' </w:t>
+        <w:t>2. System exibe a listagem das Competencias (Portfolio) cadastradas apenas para visualizacao com a opcao 'Ajuda' </w:t>
       </w:r>
     </w:p>
     <w:p>

</xml_diff>